<commit_message>
GTK interface base setup
</commit_message>
<xml_diff>
--- a/ressources/Fonctionnalités.docx
+++ b/ressources/Fonctionnalités.docx
@@ -207,12 +207,38 @@
     </w:p>
     <w:p>
       <w:pPr>
+        <w:pStyle w:val="ListParagraph"/>
+        <w:numPr>
+          <w:ilvl w:val="0"/>
+          <w:numId w:val="2"/>
+        </w:numPr>
         <w:spacing w:line="240" w:lineRule="auto"/>
         <w:jc w:val="both"/>
         <w:rPr>
           <w:rFonts w:ascii="Times New Roman" w:eastAsia="Times New Roman" w:hAnsi="Times New Roman" w:cs="Times New Roman"/>
         </w:rPr>
       </w:pPr>
+      <w:r>
+        <w:rPr>
+          <w:rFonts w:ascii="Times New Roman" w:eastAsia="Times New Roman" w:hAnsi="Times New Roman" w:cs="Times New Roman"/>
+        </w:rPr>
+        <w:t>gtk+</w:t>
+      </w:r>
+      <w:r>
+        <w:rPr>
+          <w:rFonts w:ascii="Times New Roman" w:eastAsia="Times New Roman" w:hAnsi="Times New Roman" w:cs="Times New Roman"/>
+        </w:rPr>
+        <w:t>3.0</w:t>
+      </w:r>
+    </w:p>
+    <w:p>
+      <w:pPr>
+        <w:spacing w:line="240" w:lineRule="auto"/>
+        <w:jc w:val="both"/>
+        <w:rPr>
+          <w:rFonts w:ascii="Times New Roman" w:eastAsia="Times New Roman" w:hAnsi="Times New Roman" w:cs="Times New Roman"/>
+        </w:rPr>
+      </w:pPr>
     </w:p>
     <w:p>
       <w:pPr>
@@ -228,6 +254,26 @@
           <w:b/>
         </w:rPr>
         <w:t>Fonctionnalités</w:t>
+      </w:r>
+    </w:p>
+    <w:p>
+      <w:pPr>
+        <w:rPr>
+          <w:rFonts w:ascii="Times New Roman" w:eastAsia="Times New Roman" w:hAnsi="Times New Roman" w:cs="Times New Roman"/>
+        </w:rPr>
+      </w:pPr>
+    </w:p>
+    <w:p>
+      <w:pPr>
+        <w:rPr>
+          <w:rFonts w:ascii="Times New Roman" w:eastAsia="Times New Roman" w:hAnsi="Times New Roman" w:cs="Times New Roman"/>
+        </w:rPr>
+      </w:pPr>
+      <w:r>
+        <w:rPr>
+          <w:rFonts w:ascii="Times New Roman" w:eastAsia="Times New Roman" w:hAnsi="Times New Roman" w:cs="Times New Roman"/>
+        </w:rPr>
+        <w:t>Interface graphique.</w:t>
       </w:r>
     </w:p>
     <w:p>
@@ -603,54 +649,6 @@
           <w:rFonts w:ascii="Times New Roman" w:eastAsia="Times New Roman" w:hAnsi="Times New Roman" w:cs="Times New Roman"/>
         </w:rPr>
         <w:t xml:space="preserve"> clés étrangères ;</w:t>
-      </w:r>
-    </w:p>
-    <w:p>
-      <w:pPr>
-        <w:jc w:val="both"/>
-        <w:rPr>
-          <w:rFonts w:ascii="Times New Roman" w:eastAsia="Times New Roman" w:hAnsi="Times New Roman" w:cs="Times New Roman"/>
-        </w:rPr>
-      </w:pPr>
-    </w:p>
-    <w:p>
-      <w:pPr>
-        <w:jc w:val="both"/>
-        <w:rPr>
-          <w:rFonts w:ascii="Times New Roman" w:eastAsia="Times New Roman" w:hAnsi="Times New Roman" w:cs="Times New Roman"/>
-        </w:rPr>
-      </w:pPr>
-      <w:r>
-        <w:rPr>
-          <w:rFonts w:ascii="Times New Roman" w:eastAsia="Times New Roman" w:hAnsi="Times New Roman" w:cs="Times New Roman"/>
-        </w:rPr>
-        <w:t>Générer un fichier XML</w:t>
-      </w:r>
-      <w:r>
-        <w:rPr>
-          <w:rFonts w:ascii="Times New Roman" w:eastAsia="Times New Roman" w:hAnsi="Times New Roman" w:cs="Times New Roman"/>
-        </w:rPr>
-        <w:t xml:space="preserve"> au format de la </w:t>
-      </w:r>
-      <w:proofErr w:type="spellStart"/>
-      <w:r>
-        <w:rPr>
-          <w:rFonts w:ascii="Times New Roman" w:eastAsia="Times New Roman" w:hAnsi="Times New Roman" w:cs="Times New Roman"/>
-        </w:rPr>
-        <w:t>template</w:t>
-      </w:r>
-      <w:proofErr w:type="spellEnd"/>
-      <w:r>
-        <w:rPr>
-          <w:rFonts w:ascii="Times New Roman" w:eastAsia="Times New Roman" w:hAnsi="Times New Roman" w:cs="Times New Roman"/>
-        </w:rPr>
-        <w:t xml:space="preserve"> à partir de la base de données</w:t>
-      </w:r>
-      <w:r>
-        <w:rPr>
-          <w:rFonts w:ascii="Times New Roman" w:eastAsia="Times New Roman" w:hAnsi="Times New Roman" w:cs="Times New Roman"/>
-        </w:rPr>
-        <w:t>.</w:t>
       </w:r>
     </w:p>
     <w:p>

</xml_diff>